<commit_message>
Moi lam xong hai cai test case. Nhan vien updateview; Nhan vien update view voi Chu nha xem view rac
</commit_message>
<xml_diff>
--- a/N23_18120358_18120418_18120375_18120383_18120422.docx
+++ b/N23_18120358_18120418_18120375_18120383_18120422.docx
@@ -5968,8 +5968,6 @@
               <w:rPr>
                 <w:rFonts w:ascii="Times New Roman" w:eastAsia="Times New Roman" w:hAnsi="Times New Roman" w:cs="Times New Roman"/>
                 <w:bCs/>
-                <w:strike/>
-                <w:color w:val="FF0000"/>
               </w:rPr>
               <w:t>Nhân viên</w:t>
             </w:r>
@@ -5979,7 +5977,7 @@
                 <w:bCs/>
                 <w:color w:val="000000"/>
               </w:rPr>
-              <w:t> </w:t>
+              <w:t xml:space="preserve"> </w:t>
             </w:r>
             <w:r>
               <w:rPr>
@@ -5987,7 +5985,7 @@
                 <w:bCs/>
                 <w:color w:val="000000"/>
               </w:rPr>
-              <w:t xml:space="preserve">Khách hàng </w:t>
+              <w:t>ghi đánh giá </w:t>
             </w:r>
             <w:r>
               <w:rPr>
@@ -5995,7 +5993,7 @@
                 <w:bCs/>
                 <w:color w:val="000000"/>
               </w:rPr>
-              <w:t>ghi đánh giá </w:t>
+              <w:t>về ngôi</w:t>
             </w:r>
             <w:r>
               <w:rPr>
@@ -6003,21 +6001,27 @@
                 <w:bCs/>
                 <w:color w:val="000000"/>
               </w:rPr>
-              <w:t>về ngôi nhà.</w:t>
+              <w:t xml:space="preserve"> nhà </w:t>
             </w:r>
             <w:r>
               <w:rPr>
                 <w:rFonts w:ascii="Times New Roman" w:eastAsia="Times New Roman" w:hAnsi="Times New Roman" w:cs="Times New Roman"/>
                 <w:bCs/>
-                <w:strike/>
-                <w:color w:val="FF0000"/>
-              </w:rPr>
-              <w:t>của khách hàng</w:t>
-            </w:r>
-            <w:r>
-              <w:rPr>
-                <w:rFonts w:ascii="Times New Roman" w:eastAsia="Times New Roman" w:hAnsi="Times New Roman" w:cs="Times New Roman"/>
-                <w:color w:val="000000"/>
+              </w:rPr>
+              <w:t>của </w:t>
+            </w:r>
+            <w:bookmarkStart w:id="13" w:name="_GoBack"/>
+            <w:bookmarkEnd w:id="13"/>
+            <w:r>
+              <w:rPr>
+                <w:rFonts w:ascii="Times New Roman" w:eastAsia="Times New Roman" w:hAnsi="Times New Roman" w:cs="Times New Roman"/>
+                <w:bCs/>
+              </w:rPr>
+              <w:t>khách hàng</w:t>
+            </w:r>
+            <w:r>
+              <w:rPr>
+                <w:rFonts w:ascii="Times New Roman" w:eastAsia="Times New Roman" w:hAnsi="Times New Roman" w:cs="Times New Roman"/>
               </w:rPr>
               <w:t> </w:t>
             </w:r>
@@ -6282,7 +6286,7 @@
           <w:szCs w:val="26"/>
         </w:rPr>
       </w:pPr>
-      <w:bookmarkStart w:id="13" w:name="_Toc56882656"/>
+      <w:bookmarkStart w:id="14" w:name="_Toc56882656"/>
       <w:r>
         <w:rPr>
           <w:rFonts w:ascii="Times New Roman" w:eastAsia="Times New Roman" w:hAnsi="Times New Roman" w:cs="Times New Roman"/>
@@ -6292,7 +6296,7 @@
         </w:rPr>
         <w:t>Phân hệ nhân viên</w:t>
       </w:r>
-      <w:bookmarkEnd w:id="13"/>
+      <w:bookmarkEnd w:id="14"/>
       <w:r>
         <w:rPr>
           <w:rFonts w:ascii="Times New Roman" w:eastAsia="Times New Roman" w:hAnsi="Times New Roman" w:cs="Times New Roman"/>
@@ -6996,14 +7000,14 @@
           <w:numId w:val="38"/>
         </w:numPr>
       </w:pPr>
-      <w:bookmarkStart w:id="14" w:name="_Toc485418720"/>
-      <w:bookmarkStart w:id="15" w:name="_Toc56882657"/>
+      <w:bookmarkStart w:id="15" w:name="_Toc485418720"/>
+      <w:bookmarkStart w:id="16" w:name="_Toc56882657"/>
       <w:r>
         <w:lastRenderedPageBreak/>
         <w:t>Xác định tình huống tranh chấp</w:t>
       </w:r>
-      <w:bookmarkEnd w:id="14"/>
       <w:bookmarkEnd w:id="15"/>
+      <w:bookmarkEnd w:id="16"/>
     </w:p>
     <w:p>
       <w:pPr>
@@ -8807,18 +8811,7 @@
                 <w:sz w:val="24"/>
                 <w:szCs w:val="24"/>
               </w:rPr>
-              <w:t>Admin thê</w:t>
-            </w:r>
-            <w:bookmarkStart w:id="16" w:name="_GoBack"/>
-            <w:bookmarkEnd w:id="16"/>
-            <w:r>
-              <w:rPr>
-                <w:rFonts w:ascii="Times New Roman" w:eastAsia="Times New Roman" w:hAnsi="Times New Roman" w:cs="Times New Roman"/>
-                <w:color w:val="000000"/>
-                <w:sz w:val="24"/>
-                <w:szCs w:val="24"/>
-              </w:rPr>
-              <w:t>m một khách hàng mới </w:t>
+              <w:t>Admin thêm một khách hàng mới </w:t>
             </w:r>
           </w:p>
         </w:tc>
@@ -15968,7 +15961,7 @@
               <w:sz w:val="26"/>
               <w:szCs w:val="26"/>
             </w:rPr>
-            <w:t>6</w:t>
+            <w:t>20</w:t>
           </w:r>
           <w:r>
             <w:rPr>
@@ -16183,7 +16176,7 @@
               <w:sz w:val="26"/>
               <w:szCs w:val="26"/>
             </w:rPr>
-            <w:t>5</w:t>
+            <w:t>19</w:t>
           </w:r>
           <w:r>
             <w:rPr>
@@ -22016,7 +22009,7 @@
 </file>
 
 <file path=customXml/itemProps1.xml><?xml version="1.0" encoding="utf-8"?>
-<ds:datastoreItem xmlns:ds="http://schemas.openxmlformats.org/officeDocument/2006/customXml" ds:itemID="{74C91574-B552-47FC-B380-8F8C5F556E71}">
+<ds:datastoreItem xmlns:ds="http://schemas.openxmlformats.org/officeDocument/2006/customXml" ds:itemID="{F487F9BA-F2CE-4EFC-A7D8-E069934D7B1F}">
   <ds:schemaRefs>
     <ds:schemaRef ds:uri="http://schemas.openxmlformats.org/officeDocument/2006/bibliography"/>
   </ds:schemaRefs>

</xml_diff>